<commit_message>
2 changes done on notes
</commit_message>
<xml_diff>
--- a/Notes.docx
+++ b/Notes.docx
@@ -4,10 +4,29 @@
   <w:body>
     <w:p>
       <w:r>
+        <w:rPr>
+          <w:noProof/>
+        </w:rPr>
         <w:drawing>
-          <wp:inline distT="0" distB="0" distL="0" distR="0" wp14:anchorId="1F27893D" wp14:editId="5CDD3243">
-            <wp:extent cx="8853579" cy="3819525"/>
-            <wp:effectExtent l="0" t="0" r="5080" b="0"/>
+          <wp:anchor distT="0" distB="0" distL="114300" distR="114300" simplePos="0" relativeHeight="251659264" behindDoc="1" locked="0" layoutInCell="1" allowOverlap="1" wp14:anchorId="14DBAB69" wp14:editId="03CB9F89">
+            <wp:simplePos x="0" y="0"/>
+            <wp:positionH relativeFrom="margin">
+              <wp:align>center</wp:align>
+            </wp:positionH>
+            <wp:positionV relativeFrom="paragraph">
+              <wp:posOffset>0</wp:posOffset>
+            </wp:positionV>
+            <wp:extent cx="9635490" cy="4229100"/>
+            <wp:effectExtent l="0" t="0" r="3810" b="0"/>
+            <wp:wrapTight wrapText="bothSides">
+              <wp:wrapPolygon edited="0">
+                <wp:start x="0" y="0"/>
+                <wp:lineTo x="0" y="21503"/>
+                <wp:lineTo x="21566" y="21503"/>
+                <wp:lineTo x="21566" y="0"/>
+                <wp:lineTo x="0" y="0"/>
+              </wp:wrapPolygon>
+            </wp:wrapTight>
             <wp:docPr id="1" name="Picture 1"/>
             <wp:cNvGraphicFramePr>
               <a:graphicFrameLocks xmlns:a="http://schemas.openxmlformats.org/drawingml/2006/main" noChangeAspect="1"/>
@@ -20,7 +39,13 @@
                     <pic:cNvPicPr/>
                   </pic:nvPicPr>
                   <pic:blipFill>
-                    <a:blip r:embed="rId4"/>
+                    <a:blip r:embed="rId4">
+                      <a:extLst>
+                        <a:ext uri="{28A0092B-C50C-407E-A947-70E740481C1C}">
+                          <a14:useLocalDpi xmlns:a14="http://schemas.microsoft.com/office/drawing/2010/main" val="0"/>
+                        </a:ext>
+                      </a:extLst>
+                    </a:blip>
                     <a:stretch>
                       <a:fillRect/>
                     </a:stretch>
@@ -28,7 +53,121 @@
                   <pic:spPr>
                     <a:xfrm>
                       <a:off x="0" y="0"/>
-                      <a:ext cx="8857666" cy="3821288"/>
+                      <a:ext cx="9635490" cy="4229100"/>
+                    </a:xfrm>
+                    <a:prstGeom prst="rect">
+                      <a:avLst/>
+                    </a:prstGeom>
+                  </pic:spPr>
+                </pic:pic>
+              </a:graphicData>
+            </a:graphic>
+            <wp14:sizeRelH relativeFrom="margin">
+              <wp14:pctWidth>0</wp14:pctWidth>
+            </wp14:sizeRelH>
+            <wp14:sizeRelV relativeFrom="margin">
+              <wp14:pctHeight>0</wp14:pctHeight>
+            </wp14:sizeRelV>
+          </wp:anchor>
+        </w:drawing>
+      </w:r>
+    </w:p>
+    <w:p/>
+    <w:p/>
+    <w:p/>
+    <w:p/>
+    <w:p/>
+    <w:p>
+      <w:r>
+        <w:lastRenderedPageBreak/>
+        <w:drawing>
+          <wp:anchor distT="0" distB="0" distL="114300" distR="114300" simplePos="0" relativeHeight="251665408" behindDoc="1" locked="0" layoutInCell="1" allowOverlap="1" wp14:anchorId="62D58327" wp14:editId="48D35AAA">
+            <wp:simplePos x="0" y="0"/>
+            <wp:positionH relativeFrom="margin">
+              <wp:align>center</wp:align>
+            </wp:positionH>
+            <wp:positionV relativeFrom="paragraph">
+              <wp:posOffset>0</wp:posOffset>
+            </wp:positionV>
+            <wp:extent cx="9387205" cy="4061270"/>
+            <wp:effectExtent l="0" t="0" r="4445" b="0"/>
+            <wp:wrapTight wrapText="bothSides">
+              <wp:wrapPolygon edited="0">
+                <wp:start x="0" y="0"/>
+                <wp:lineTo x="0" y="21482"/>
+                <wp:lineTo x="21566" y="21482"/>
+                <wp:lineTo x="21566" y="0"/>
+                <wp:lineTo x="0" y="0"/>
+              </wp:wrapPolygon>
+            </wp:wrapTight>
+            <wp:docPr id="2" name="Picture 2"/>
+            <wp:cNvGraphicFramePr>
+              <a:graphicFrameLocks xmlns:a="http://schemas.openxmlformats.org/drawingml/2006/main" noChangeAspect="1"/>
+            </wp:cNvGraphicFramePr>
+            <a:graphic xmlns:a="http://schemas.openxmlformats.org/drawingml/2006/main">
+              <a:graphicData uri="http://schemas.openxmlformats.org/drawingml/2006/picture">
+                <pic:pic xmlns:pic="http://schemas.openxmlformats.org/drawingml/2006/picture">
+                  <pic:nvPicPr>
+                    <pic:cNvPr id="1" name=""/>
+                    <pic:cNvPicPr/>
+                  </pic:nvPicPr>
+                  <pic:blipFill>
+                    <a:blip r:embed="rId5">
+                      <a:extLst>
+                        <a:ext uri="{28A0092B-C50C-407E-A947-70E740481C1C}">
+                          <a14:useLocalDpi xmlns:a14="http://schemas.microsoft.com/office/drawing/2010/main" val="0"/>
+                        </a:ext>
+                      </a:extLst>
+                    </a:blip>
+                    <a:stretch>
+                      <a:fillRect/>
+                    </a:stretch>
+                  </pic:blipFill>
+                  <pic:spPr>
+                    <a:xfrm>
+                      <a:off x="0" y="0"/>
+                      <a:ext cx="9387205" cy="4061270"/>
+                    </a:xfrm>
+                    <a:prstGeom prst="rect">
+                      <a:avLst/>
+                    </a:prstGeom>
+                  </pic:spPr>
+                </pic:pic>
+              </a:graphicData>
+            </a:graphic>
+          </wp:anchor>
+        </w:drawing>
+      </w:r>
+    </w:p>
+    <w:p/>
+    <w:p>
+      <w:r>
+        <w:lastRenderedPageBreak/>
+        <w:drawing>
+          <wp:inline distT="0" distB="0" distL="0" distR="0" wp14:anchorId="262A8B34" wp14:editId="341E7043">
+            <wp:extent cx="9144000" cy="4310380"/>
+            <wp:effectExtent l="0" t="0" r="0" b="0"/>
+            <wp:docPr id="4" name="Picture 4"/>
+            <wp:cNvGraphicFramePr>
+              <a:graphicFrameLocks xmlns:a="http://schemas.openxmlformats.org/drawingml/2006/main" noChangeAspect="1"/>
+            </wp:cNvGraphicFramePr>
+            <a:graphic xmlns:a="http://schemas.openxmlformats.org/drawingml/2006/main">
+              <a:graphicData uri="http://schemas.openxmlformats.org/drawingml/2006/picture">
+                <pic:pic xmlns:pic="http://schemas.openxmlformats.org/drawingml/2006/picture">
+                  <pic:nvPicPr>
+                    <pic:cNvPr id="1" name=""/>
+                    <pic:cNvPicPr/>
+                  </pic:nvPicPr>
+                  <pic:blipFill>
+                    <a:blip r:embed="rId6"/>
+                    <a:stretch>
+                      <a:fillRect/>
+                    </a:stretch>
+                  </pic:blipFill>
+                  <pic:spPr>
+                    <a:xfrm>
+                      <a:off x="0" y="0"/>
+                      <a:ext cx="9144000" cy="4310380"/>
                     </a:xfrm>
                     <a:prstGeom prst="rect">
                       <a:avLst/>
@@ -41,9 +180,14 @@
         </w:drawing>
       </w:r>
     </w:p>
+    <w:p/>
+    <w:p/>
+    <w:p/>
+    <w:p/>
+    <w:p/>
     <w:sectPr>
       <w:pgSz w:w="15840" w:h="12240" w:orient="landscape"/>
-      <w:pgMar w:top="1440" w:right="1440" w:bottom="1440" w:left="1440" w:header="720" w:footer="720" w:gutter="0"/>
+      <w:pgMar w:top="720" w:right="720" w:bottom="720" w:left="720" w:header="720" w:footer="720" w:gutter="0"/>
       <w:cols w:space="720"/>
       <w:docGrid w:linePitch="360"/>
     </w:sectPr>

</xml_diff>